<commit_message>
Rework all tests for reporting engine
</commit_message>
<xml_diff>
--- a/ApiExamples/Data/Golds/ReportingEngine.BackColor Gold.docx
+++ b/ApiExamples/Data/Golds/ReportingEngine.BackColor Gold.docx
@@ -1,7 +1,7 @@
 
 <file path=word/document.xml><?xml version="1.0" encoding="utf-8"?>
 <w:document xmlns:wpc="http://schemas.microsoft.com/office/word/2010/wordprocessingCanvas" xmlns:cx="http://schemas.microsoft.com/office/drawing/2014/chartex" xmlns:cx1="http://schemas.microsoft.com/office/drawing/2015/9/8/chartex" xmlns:cx2="http://schemas.microsoft.com/office/drawing/2015/10/21/chartex" xmlns:cx3="http://schemas.microsoft.com/office/drawing/2016/5/9/chartex" xmlns:cx4="http://schemas.microsoft.com/office/drawing/2016/5/10/chartex" xmlns:cx5="http://schemas.microsoft.com/office/drawing/2016/5/11/chartex" xmlns:mc="http://schemas.openxmlformats.org/markup-compatibility/2006" xmlns:o="urn:schemas-microsoft-com:office:office" xmlns:r="http://schemas.openxmlformats.org/officeDocument/2006/relationships" xmlns:m="http://schemas.openxmlformats.org/officeDocument/2006/math" xmlns:v="urn:schemas-microsoft-com:vml" xmlns:wp14="http://schemas.microsoft.com/office/word/2010/wordprocessingDrawing" xmlns:wp="http://schemas.openxmlformats.org/drawingml/2006/wordprocessingDrawing" xmlns:w10="urn:schemas-microsoft-com:office:word" xmlns:w="http://schemas.openxmlformats.org/wordprocessingml/2006/main" xmlns:w14="http://schemas.microsoft.com/office/word/2010/wordml" xmlns:w15="http://schemas.microsoft.com/office/word/2012/wordml" xmlns:wne="http://schemas.microsoft.com/office/word/2006/wordml" xmlns:wpg="http://schemas.microsoft.com/office/word/2010/wordprocessingGroup" xmlns:wpi="http://schemas.microsoft.com/office/word/2010/wordprocessingInk" xmlns:wps="http://schemas.microsoft.com/office/word/2010/wordprocessingShape" mc:Ignorable="w14 w15 wp14">
-  <!-- Generated by Aspose.Words for .NET 17.10 -->
+  <!-- Generated by Aspose.Words for .NET 18.3 -->
   <w:body>
     <w:tbl>
       <w:tblPr>
@@ -75,7 +75,7 @@
                 <w:szCs w:val="18"/>
                 <w:lang w:val="en-US" w:eastAsia="da-DK"/>
               </w:rPr>
-              <w:t>Black color</w:t>
+              <w:t>Black</w:t>
             </w:r>
             <w:r>
               <w:rPr>
@@ -179,7 +179,7 @@
                 <w:szCs w:val="18"/>
                 <w:lang w:val="en-US" w:eastAsia="da-DK"/>
               </w:rPr>
-              <w:t>Red color</w:t>
+              <w:t>Red</w:t>
             </w:r>
             <w:r>
               <w:rPr>
@@ -283,7 +283,7 @@
                 <w:szCs w:val="18"/>
                 <w:lang w:val="en-US" w:eastAsia="da-DK"/>
               </w:rPr>
-              <w:t>Empty color</w:t>
+              <w:t>Empty</w:t>
             </w:r>
             <w:r>
               <w:rPr>
@@ -419,13 +419,13 @@
           <w:noProof/>
           <w:sz w:val="20"/>
           <w:szCs w:val="24"/>
-          <w:lang w:val="ru-RU" w:eastAsia="ru-RU"/>
+          <w:lang w:val="en-US"/>
         </w:rPr>
         <mc:AlternateContent>
           <mc:Choice Requires="wps">
             <w:drawing>
               <wp:inline distT="0" distB="0" distL="0" distR="0">
-                <wp:extent cx="247650" cy="219075"/>
+                <wp:extent cx="285750" cy="276225"/>
                 <wp:effectExtent l="0" t="0" r="19050" b="28575"/>
                 <wp:docPr id="1" name="Ромб 1"/>
                 <wp:cNvGraphicFramePr/>
@@ -436,7 +436,7 @@
                       <wps:spPr>
                         <a:xfrm>
                           <a:off x="0" y="0"/>
-                          <a:ext cx="247650" cy="219075"/>
+                          <a:ext cx="285750" cy="276225"/>
                         </a:xfrm>
                         <a:prstGeom prst="diamond">
                           <a:avLst/>
@@ -493,7 +493,7 @@
                 <v:stroke joinstyle="miter"/>
                 <v:path gradientshapeok="t" o:connecttype="rect" textboxrect="5400,5400,16200,16200"/>
               </v:shapetype>
-              <v:shape id="Ромб 1" o:spid="_x0000_i1025" type="#_x0000_t4" style="width:19.5pt;height:17.25pt;mso-wrap-distance-bottom:0;mso-wrap-distance-left:0;mso-wrap-distance-right:0;mso-wrap-distance-top:0;v-text-anchor:middle" fillcolor="black" stroked="t" strokecolor="#f79646" strokeweight="2pt">
+              <v:shape id="Ромб 1" o:spid="_x0000_i1025" type="#_x0000_t4" style="width:22.5pt;height:21.75pt;mso-wrap-distance-bottom:0;mso-wrap-distance-left:0;mso-wrap-distance-right:0;mso-wrap-distance-top:0;v-text-anchor:middle" fillcolor="black" stroked="t" strokecolor="#f79646" strokeweight="2pt">
                 <v:textbox>
                   <w:txbxContent>
                     <w:p>
@@ -577,15 +577,15 @@
           <w:noProof/>
           <w:sz w:val="20"/>
           <w:szCs w:val="24"/>
-          <w:lang w:val="ru-RU" w:eastAsia="ru-RU"/>
+          <w:lang w:val="en-US"/>
         </w:rPr>
         <mc:AlternateContent>
           <mc:Choice Requires="wps">
             <w:drawing>
               <wp:inline distT="0" distB="0" distL="0" distR="0">
-                <wp:extent cx="247650" cy="219075"/>
+                <wp:extent cx="285750" cy="276225"/>
                 <wp:effectExtent l="0" t="0" r="19050" b="28575"/>
-                <wp:docPr id="1890538741" name="Ромб 1"/>
+                <wp:docPr id="1649430810" name="Ромб 1"/>
                 <wp:cNvGraphicFramePr/>
                 <a:graphic xmlns:a="http://schemas.openxmlformats.org/drawingml/2006/main">
                   <a:graphicData uri="http://schemas.microsoft.com/office/word/2010/wordprocessingShape">
@@ -594,7 +594,7 @@
                       <wps:spPr>
                         <a:xfrm>
                           <a:off x="0" y="0"/>
-                          <a:ext cx="247650" cy="219075"/>
+                          <a:ext cx="285750" cy="276225"/>
                         </a:xfrm>
                         <a:prstGeom prst="diamond">
                           <a:avLst/>
@@ -647,7 +647,7 @@
           </mc:Choice>
           <mc:Fallback>
             <w:pict>
-              <v:shape id="Ромб 1" o:spid="_x0000_i1026" type="#_x0000_t4" style="width:19.5pt;height:17.25pt;mso-wrap-distance-bottom:0;mso-wrap-distance-left:0;mso-wrap-distance-right:0;mso-wrap-distance-top:0;v-text-anchor:middle" fillcolor="red" stroked="t" strokecolor="#f79646" strokeweight="2pt">
+              <v:shape id="Ромб 1" o:spid="_x0000_i1026" type="#_x0000_t4" style="width:22.5pt;height:21.75pt;mso-wrap-distance-bottom:0;mso-wrap-distance-left:0;mso-wrap-distance-right:0;mso-wrap-distance-top:0;v-text-anchor:middle" fillcolor="red" stroked="t" strokecolor="#f79646" strokeweight="2pt">
                 <v:textbox>
                   <w:txbxContent>
                     <w:p>
@@ -731,15 +731,15 @@
           <w:noProof/>
           <w:sz w:val="20"/>
           <w:szCs w:val="24"/>
-          <w:lang w:val="ru-RU" w:eastAsia="ru-RU"/>
+          <w:lang w:val="en-US"/>
         </w:rPr>
         <mc:AlternateContent>
           <mc:Choice Requires="wps">
             <w:drawing>
               <wp:inline distT="0" distB="0" distL="0" distR="0">
-                <wp:extent cx="247650" cy="219075"/>
+                <wp:extent cx="285750" cy="276225"/>
                 <wp:effectExtent l="0" t="0" r="19050" b="28575"/>
-                <wp:docPr id="2035472952" name="Ромб 1"/>
+                <wp:docPr id="439898563" name="Ромб 1"/>
                 <wp:cNvGraphicFramePr/>
                 <a:graphic xmlns:a="http://schemas.openxmlformats.org/drawingml/2006/main">
                   <a:graphicData uri="http://schemas.microsoft.com/office/word/2010/wordprocessingShape">
@@ -748,7 +748,7 @@
                       <wps:spPr>
                         <a:xfrm>
                           <a:off x="0" y="0"/>
-                          <a:ext cx="247650" cy="219075"/>
+                          <a:ext cx="285750" cy="276225"/>
                         </a:xfrm>
                         <a:prstGeom prst="diamond">
                           <a:avLst/>
@@ -799,7 +799,7 @@
           </mc:Choice>
           <mc:Fallback>
             <w:pict>
-              <v:shape id="Ромб 1" o:spid="_x0000_i1027" type="#_x0000_t4" style="width:19.5pt;height:17.25pt;mso-wrap-distance-bottom:0;mso-wrap-distance-left:0;mso-wrap-distance-right:0;mso-wrap-distance-top:0;v-text-anchor:middle" filled="f" fillcolor="this" stroked="t" strokecolor="#f79646" strokeweight="2pt">
+              <v:shape id="Ромб 1" o:spid="_x0000_i1027" type="#_x0000_t4" style="width:22.5pt;height:21.75pt;mso-wrap-distance-bottom:0;mso-wrap-distance-left:0;mso-wrap-distance-right:0;mso-wrap-distance-top:0;v-text-anchor:middle" filled="f" fillcolor="this" stroked="t" strokecolor="#f79646" strokeweight="2pt">
                 <v:textbox>
                   <w:txbxContent>
                     <w:p>
@@ -830,41 +830,41 @@
           <w:lang w:val="en-US"/>
         </w:rPr>
       </w:pPr>
+    </w:p>
+    <w:p>
+      <w:pPr>
+        <w:rPr>
+          <w:rFonts w:ascii="Courier New" w:hAnsi="Courier New" w:cs="Courier New"/>
+          <w:b/>
+          <w:bCs/>
+          <w:color w:val="808080"/>
+          <w:lang w:val="en-US"/>
+        </w:rPr>
+      </w:pPr>
+    </w:p>
+    <w:p>
+      <w:pPr>
+        <w:rPr>
+          <w:rFonts w:ascii="Courier New" w:hAnsi="Courier New" w:cs="Courier New"/>
+          <w:b/>
+          <w:bCs/>
+          <w:color w:val="808080"/>
+          <w:lang w:val="en-US"/>
+        </w:rPr>
+      </w:pPr>
+    </w:p>
+    <w:p>
+      <w:pPr>
+        <w:rPr>
+          <w:rFonts w:ascii="Courier New" w:hAnsi="Courier New" w:cs="Courier New"/>
+          <w:b/>
+          <w:bCs/>
+          <w:color w:val="808080"/>
+          <w:lang w:val="en-US"/>
+        </w:rPr>
+      </w:pPr>
       <w:bookmarkStart w:id="0" w:name="_GoBack"/>
       <w:bookmarkEnd w:id="0"/>
-    </w:p>
-    <w:p>
-      <w:pPr>
-        <w:rPr>
-          <w:rFonts w:ascii="Courier New" w:hAnsi="Courier New" w:cs="Courier New"/>
-          <w:b/>
-          <w:bCs/>
-          <w:color w:val="808080"/>
-          <w:lang w:val="en-US"/>
-        </w:rPr>
-      </w:pPr>
-    </w:p>
-    <w:p>
-      <w:pPr>
-        <w:rPr>
-          <w:rFonts w:ascii="Courier New" w:hAnsi="Courier New" w:cs="Courier New"/>
-          <w:b/>
-          <w:bCs/>
-          <w:color w:val="808080"/>
-          <w:lang w:val="en-US"/>
-        </w:rPr>
-      </w:pPr>
-    </w:p>
-    <w:p>
-      <w:pPr>
-        <w:rPr>
-          <w:rFonts w:ascii="Courier New" w:hAnsi="Courier New" w:cs="Courier New"/>
-          <w:b/>
-          <w:bCs/>
-          <w:color w:val="808080"/>
-          <w:lang w:val="en-US"/>
-        </w:rPr>
-      </w:pPr>
     </w:p>
     <w:sectPr>
       <w:pgSz w:w="11906" w:h="16838"/>
@@ -1421,7 +1421,7 @@
   <w:style w:type="paragraph" w:styleId="HTMLPreformatted">
     <w:name w:val="HTML Preformatted"/>
     <w:basedOn w:val="Normal"/>
-    <w:link w:val="HTML"/>
+    <w:link w:val="HTMLPreformattedChar"/>
     <w:uiPriority w:val="99"/>
     <w:semiHidden/>
     <w:unhideWhenUsed/>
@@ -1454,8 +1454,8 @@
       <w:lang w:eastAsia="da-DK"/>
     </w:rPr>
   </w:style>
-  <w:style w:type="character" w:customStyle="1" w:styleId="HTML">
-    <w:name w:val="Стандартный HTML Знак"/>
+  <w:style w:type="character" w:customStyle="1" w:styleId="HTMLPreformattedChar">
+    <w:name w:val="HTML Preformatted Char"/>
     <w:basedOn w:val="DefaultParagraphFont"/>
     <w:link w:val="HTMLPreformatted"/>
     <w:uiPriority w:val="99"/>

</xml_diff>